<commit_message>
added flight vehicles to Sandia
</commit_message>
<xml_diff>
--- a/Employment/Koo_Bonsuck_Resume_Summer_2024_GNC.docx
+++ b/Employment/Koo_Bonsuck_Resume_Summer_2024_GNC.docx
@@ -753,7 +753,14 @@
         <w:rPr>
           <w:rFonts w:eastAsia="Yu Gothic UI"/>
         </w:rPr>
-        <w:t>Modeling, simulation, and analysis of dynamical systems</w:t>
+        <w:t xml:space="preserve">Modeling, simulation, and analysis of </w:t>
+      </w:r>
+      <w:r>
+        <w:rPr>
+          <w:rFonts w:eastAsia="Malgun Gothic" w:hint="eastAsia"/>
+          <w:lang w:eastAsia="ko-KR"/>
+        </w:rPr>
+        <w:t>flight vehicles</w:t>
       </w:r>
       <w:r>
         <w:rPr>
@@ -776,7 +783,7 @@
       <w:pPr>
         <w:ind w:left="5760" w:hanging="5760"/>
         <w:rPr>
-          <w:rFonts w:eastAsia="Malgun Gothic" w:hint="eastAsia"/>
+          <w:rFonts w:eastAsia="Malgun Gothic"/>
           <w:b/>
           <w:lang w:eastAsia="ko-KR"/>
         </w:rPr>
@@ -1797,7 +1804,7 @@
           <w:bottom w:val="single" w:sz="6" w:space="1" w:color="auto"/>
         </w:pBdr>
         <w:rPr>
-          <w:rFonts w:eastAsia="Malgun Gothic" w:hint="eastAsia"/>
+          <w:rFonts w:eastAsia="Malgun Gothic"/>
           <w:b/>
           <w:sz w:val="20"/>
           <w:szCs w:val="18"/>
@@ -9385,15 +9392,6 @@
 </file>
 
 <file path=customXml/item1.xml><?xml version="1.0" encoding="utf-8"?>
-<?mso-contentType ?>
-<FormTemplates xmlns="http://schemas.microsoft.com/sharepoint/v3/contenttype/forms">
-  <Display>DocumentLibraryForm</Display>
-  <Edit>DocumentLibraryForm</Edit>
-  <New>DocumentLibraryForm</New>
-</FormTemplates>
-</file>
-
-<file path=customXml/item2.xml><?xml version="1.0" encoding="utf-8"?>
 <ct:contentTypeSchema xmlns:ct="http://schemas.microsoft.com/office/2006/metadata/contentType" xmlns:ma="http://schemas.microsoft.com/office/2006/metadata/properties/metaAttributes" ct:_="" ma:_="" ma:contentTypeName="Document" ma:contentTypeID="0x0101002C293761A0A8254CA004ADAAAF92099D" ma:contentTypeVersion="1" ma:contentTypeDescription="Create a new document." ma:contentTypeScope="" ma:versionID="302f49d7e89cb790dd76001df4a04d69">
   <xsd:schema xmlns:xsd="http://www.w3.org/2001/XMLSchema" xmlns:xs="http://www.w3.org/2001/XMLSchema" xmlns:p="http://schemas.microsoft.com/office/2006/metadata/properties" xmlns:ns2="6137292c-a8a0-4c25-a004-adaaaf92099d" targetNamespace="http://schemas.microsoft.com/office/2006/metadata/properties" ma:root="true" ma:fieldsID="d35100f22b8ccc25db333d146e61b9cd" ns2:_="">
     <xsd:import namespace="6137292c-a8a0-4c25-a004-adaaaf92099d"/>
@@ -9525,7 +9523,20 @@
 </ct:contentTypeSchema>
 </file>
 
+<file path=customXml/item2.xml><?xml version="1.0" encoding="utf-8"?>
+<?mso-contentType ?>
+<FormTemplates xmlns="http://schemas.microsoft.com/sharepoint/v3/contenttype/forms">
+  <Display>DocumentLibraryForm</Display>
+  <Edit>DocumentLibraryForm</Edit>
+  <New>DocumentLibraryForm</New>
+</FormTemplates>
+</file>
+
 <file path=customXml/item3.xml><?xml version="1.0" encoding="utf-8"?>
+<b:Sources xmlns:b="http://schemas.openxmlformats.org/officeDocument/2006/bibliography" xmlns="http://schemas.openxmlformats.org/officeDocument/2006/bibliography" SelectedStyle="\APA.XSL" StyleName="APA"/>
+</file>
+
+<file path=customXml/item4.xml><?xml version="1.0" encoding="utf-8"?>
 <p:properties xmlns:p="http://schemas.microsoft.com/office/2006/metadata/properties" xmlns:xsi="http://www.w3.org/2001/XMLSchema-instance">
   <documentManagement>
     <Attendance_x0020_Sheets xmlns="6137292c-a8a0-4c25-a004-adaaaf92099d">Resume Template</Attendance_x0020_Sheets>
@@ -9533,19 +9544,7 @@
 </p:properties>
 </file>
 
-<file path=customXml/item4.xml><?xml version="1.0" encoding="utf-8"?>
-<b:Sources xmlns:b="http://schemas.openxmlformats.org/officeDocument/2006/bibliography" xmlns="http://schemas.openxmlformats.org/officeDocument/2006/bibliography" SelectedStyle="\APA.XSL" StyleName="APA"/>
-</file>
-
 <file path=customXml/itemProps1.xml><?xml version="1.0" encoding="utf-8"?>
-<ds:datastoreItem xmlns:ds="http://schemas.openxmlformats.org/officeDocument/2006/customXml" ds:itemID="{A1A83DD6-5505-4521-A7A9-16E439FA09A8}">
-  <ds:schemaRefs>
-    <ds:schemaRef ds:uri="http://schemas.microsoft.com/sharepoint/v3/contenttype/forms"/>
-  </ds:schemaRefs>
-</ds:datastoreItem>
-</file>
-
-<file path=customXml/itemProps2.xml><?xml version="1.0" encoding="utf-8"?>
 <ds:datastoreItem xmlns:ds="http://schemas.openxmlformats.org/officeDocument/2006/customXml" ds:itemID="{17A47041-CC1D-4DF5-9109-0652C71CA6B5}">
   <ds:schemaRefs>
     <ds:schemaRef ds:uri="http://schemas.microsoft.com/office/2006/metadata/contentType"/>
@@ -9563,19 +9562,27 @@
 </ds:datastoreItem>
 </file>
 
+<file path=customXml/itemProps2.xml><?xml version="1.0" encoding="utf-8"?>
+<ds:datastoreItem xmlns:ds="http://schemas.openxmlformats.org/officeDocument/2006/customXml" ds:itemID="{A1A83DD6-5505-4521-A7A9-16E439FA09A8}">
+  <ds:schemaRefs>
+    <ds:schemaRef ds:uri="http://schemas.microsoft.com/sharepoint/v3/contenttype/forms"/>
+  </ds:schemaRefs>
+</ds:datastoreItem>
+</file>
+
 <file path=customXml/itemProps3.xml><?xml version="1.0" encoding="utf-8"?>
+<ds:datastoreItem xmlns:ds="http://schemas.openxmlformats.org/officeDocument/2006/customXml" ds:itemID="{6C76CC05-4883-4409-93B4-7F9C3E5E6129}">
+  <ds:schemaRefs>
+    <ds:schemaRef ds:uri="http://schemas.openxmlformats.org/officeDocument/2006/bibliography"/>
+  </ds:schemaRefs>
+</ds:datastoreItem>
+</file>
+
+<file path=customXml/itemProps4.xml><?xml version="1.0" encoding="utf-8"?>
 <ds:datastoreItem xmlns:ds="http://schemas.openxmlformats.org/officeDocument/2006/customXml" ds:itemID="{2CBA3092-F869-4E91-BE97-33F29DAE301D}">
   <ds:schemaRefs>
     <ds:schemaRef ds:uri="http://schemas.microsoft.com/office/2006/metadata/properties"/>
     <ds:schemaRef ds:uri="6137292c-a8a0-4c25-a004-adaaaf92099d"/>
   </ds:schemaRefs>
 </ds:datastoreItem>
-</file>
-
-<file path=customXml/itemProps4.xml><?xml version="1.0" encoding="utf-8"?>
-<ds:datastoreItem xmlns:ds="http://schemas.openxmlformats.org/officeDocument/2006/customXml" ds:itemID="{6C76CC05-4883-4409-93B4-7F9C3E5E6129}">
-  <ds:schemaRefs>
-    <ds:schemaRef ds:uri="http://schemas.openxmlformats.org/officeDocument/2006/bibliography"/>
-  </ds:schemaRefs>
-</ds:datastoreItem>
 </file>
</xml_diff>